<commit_message>
add group and agregate function solutions
</commit_message>
<xml_diff>
--- a/X class/04. List-Basic/Lists-Basics-Exercises.docx
+++ b/X class/04. List-Basic/Lists-Basics-Exercises.docx
@@ -1,10 +1,10 @@
 
 <file path=word/document.xml><?xml version="1.0" encoding="utf-8"?>
-<w:document xmlns:wpc="http://schemas.microsoft.com/office/word/2010/wordprocessingCanvas" xmlns:cx="http://schemas.microsoft.com/office/drawing/2014/chartex" xmlns:cx1="http://schemas.microsoft.com/office/drawing/2015/9/8/chartex" xmlns:cx2="http://schemas.microsoft.com/office/drawing/2015/10/21/chartex" xmlns:cx3="http://schemas.microsoft.com/office/drawing/2016/5/9/chartex" xmlns:cx4="http://schemas.microsoft.com/office/drawing/2016/5/10/chartex" xmlns:cx5="http://schemas.microsoft.com/office/drawing/2016/5/11/chartex" xmlns:cx6="http://schemas.microsoft.com/office/drawing/2016/5/12/chartex" xmlns:cx7="http://schemas.microsoft.com/office/drawing/2016/5/13/chartex" xmlns:cx8="http://schemas.microsoft.com/office/drawing/2016/5/14/chartex" xmlns:mc="http://schemas.openxmlformats.org/markup-compatibility/2006" xmlns:aink="http://schemas.microsoft.com/office/drawing/2016/ink" xmlns:am3d="http://schemas.microsoft.com/office/drawing/2017/model3d" xmlns:o="urn:schemas-microsoft-com:office:office" xmlns:oel="http://schemas.microsoft.com/office/2019/extlst" xmlns:r="http://schemas.openxmlformats.org/officeDocument/2006/relationships" xmlns:m="http://schemas.openxmlformats.org/officeDocument/2006/math" xmlns:v="urn:schemas-microsoft-com:vml" xmlns:wp14="http://schemas.microsoft.com/office/word/2010/wordprocessingDrawing" xmlns:wp="http://schemas.openxmlformats.org/drawingml/2006/wordprocessingDrawing" xmlns:w10="urn:schemas-microsoft-com:office:word" xmlns:w="http://schemas.openxmlformats.org/wordprocessingml/2006/main" xmlns:w14="http://schemas.microsoft.com/office/word/2010/wordml" xmlns:w15="http://schemas.microsoft.com/office/word/2012/wordml" xmlns:w16cex="http://schemas.microsoft.com/office/word/2018/wordml/cex" xmlns:w16cid="http://schemas.microsoft.com/office/word/2016/wordml/cid" xmlns:w16="http://schemas.microsoft.com/office/word/2018/wordml" xmlns:w16sdtdh="http://schemas.microsoft.com/office/word/2020/wordml/sdtdatahash" xmlns:w16se="http://schemas.microsoft.com/office/word/2015/wordml/symex" xmlns:wpg="http://schemas.microsoft.com/office/word/2010/wordprocessingGroup" xmlns:wpi="http://schemas.microsoft.com/office/word/2010/wordprocessingInk" xmlns:wne="http://schemas.microsoft.com/office/word/2006/wordml" xmlns:wps="http://schemas.microsoft.com/office/word/2010/wordprocessingShape" mc:Ignorable="w14 w15 w16se w16cid w16 w16cex w16sdtdh wp14">
+<w:document xmlns:wpc="http://schemas.microsoft.com/office/word/2010/wordprocessingCanvas" xmlns:cx="http://schemas.microsoft.com/office/drawing/2014/chartex" xmlns:cx1="http://schemas.microsoft.com/office/drawing/2015/9/8/chartex" xmlns:cx2="http://schemas.microsoft.com/office/drawing/2015/10/21/chartex" xmlns:cx3="http://schemas.microsoft.com/office/drawing/2016/5/9/chartex" xmlns:cx4="http://schemas.microsoft.com/office/drawing/2016/5/10/chartex" xmlns:cx5="http://schemas.microsoft.com/office/drawing/2016/5/11/chartex" xmlns:cx6="http://schemas.microsoft.com/office/drawing/2016/5/12/chartex" xmlns:cx7="http://schemas.microsoft.com/office/drawing/2016/5/13/chartex" xmlns:cx8="http://schemas.microsoft.com/office/drawing/2016/5/14/chartex" xmlns:mc="http://schemas.openxmlformats.org/markup-compatibility/2006" xmlns:aink="http://schemas.microsoft.com/office/drawing/2016/ink" xmlns:am3d="http://schemas.microsoft.com/office/drawing/2017/model3d" xmlns:o="urn:schemas-microsoft-com:office:office" xmlns:oel="http://schemas.microsoft.com/office/2019/extlst" xmlns:r="http://schemas.openxmlformats.org/officeDocument/2006/relationships" xmlns:m="http://schemas.openxmlformats.org/officeDocument/2006/math" xmlns:v="urn:schemas-microsoft-com:vml" xmlns:wp14="http://schemas.microsoft.com/office/word/2010/wordprocessingDrawing" xmlns:wp="http://schemas.openxmlformats.org/drawingml/2006/wordprocessingDrawing" xmlns:w10="urn:schemas-microsoft-com:office:word" xmlns:w="http://schemas.openxmlformats.org/wordprocessingml/2006/main" xmlns:w14="http://schemas.microsoft.com/office/word/2010/wordml" xmlns:w15="http://schemas.microsoft.com/office/word/2012/wordml" xmlns:w16cex="http://schemas.microsoft.com/office/word/2018/wordml/cex" xmlns:w16cid="http://schemas.microsoft.com/office/word/2016/wordml/cid" xmlns:w16="http://schemas.microsoft.com/office/word/2018/wordml" xmlns:w16du="http://schemas.microsoft.com/office/word/2023/wordml/word16du" xmlns:w16sdtdh="http://schemas.microsoft.com/office/word/2020/wordml/sdtdatahash" xmlns:w16se="http://schemas.microsoft.com/office/word/2015/wordml/symex" xmlns:wpg="http://schemas.microsoft.com/office/word/2010/wordprocessingGroup" xmlns:wpi="http://schemas.microsoft.com/office/word/2010/wordprocessingInk" xmlns:wne="http://schemas.microsoft.com/office/word/2006/wordml" xmlns:wps="http://schemas.microsoft.com/office/word/2010/wordprocessingShape" mc:Ignorable="w14 w15 w16se w16cid w16 w16cex w16sdtdh w16du wp14">
   <w:body>
     <w:p>
       <w:pPr>
-        <w:pStyle w:val="1"/>
+        <w:pStyle w:val="Heading1"/>
         <w:spacing w:line="240" w:lineRule="auto"/>
         <w:jc w:val="center"/>
         <w:rPr>
@@ -69,7 +69,7 @@
       <w:hyperlink r:id="rId8">
         <w:r>
           <w:rPr>
-            <w:rStyle w:val="a9"/>
+            <w:rStyle w:val="Hyperlink"/>
           </w:rPr>
           <w:t>https://judge.softuni.org/Contests/4150/02-Lists-Basics</w:t>
         </w:r>
@@ -83,7 +83,7 @@
     </w:p>
     <w:p>
       <w:pPr>
-        <w:pStyle w:val="2"/>
+        <w:pStyle w:val="Heading2"/>
         <w:spacing w:line="240" w:lineRule="auto"/>
       </w:pPr>
       <w:r>
@@ -405,7 +405,7 @@
     </w:p>
     <w:p>
       <w:pPr>
-        <w:pStyle w:val="3"/>
+        <w:pStyle w:val="Heading3"/>
         <w:rPr>
           <w:noProof/>
           <w:lang w:val="bg-BG"/>
@@ -421,7 +421,7 @@
     </w:p>
     <w:tbl>
       <w:tblPr>
-        <w:tblStyle w:val="af"/>
+        <w:tblStyle w:val="TableGrid"/>
         <w:tblW w:w="3203" w:type="dxa"/>
         <w:tblCellMar>
           <w:top w:w="85" w:type="dxa"/>
@@ -590,7 +590,7 @@
     </w:tbl>
     <w:p>
       <w:pPr>
-        <w:pStyle w:val="2"/>
+        <w:pStyle w:val="Heading2"/>
         <w:spacing w:line="240" w:lineRule="auto"/>
       </w:pPr>
       <w:r>
@@ -633,7 +633,7 @@
     </w:p>
     <w:p>
       <w:pPr>
-        <w:pStyle w:val="ac"/>
+        <w:pStyle w:val="ListParagraph"/>
         <w:numPr>
           <w:ilvl w:val="0"/>
           <w:numId w:val="3"/>
@@ -768,7 +768,7 @@
     </w:p>
     <w:p>
       <w:pPr>
-        <w:pStyle w:val="ac"/>
+        <w:pStyle w:val="ListParagraph"/>
         <w:numPr>
           <w:ilvl w:val="0"/>
           <w:numId w:val="3"/>
@@ -895,7 +895,7 @@
     </w:p>
     <w:p>
       <w:pPr>
-        <w:pStyle w:val="3"/>
+        <w:pStyle w:val="Heading3"/>
         <w:rPr>
           <w:noProof/>
           <w:lang w:val="bg-BG"/>
@@ -911,7 +911,7 @@
     </w:p>
     <w:tbl>
       <w:tblPr>
-        <w:tblStyle w:val="af"/>
+        <w:tblStyle w:val="TableGrid"/>
         <w:tblW w:w="8905" w:type="dxa"/>
         <w:tblInd w:w="23" w:type="dxa"/>
         <w:tblCellMar>
@@ -1494,7 +1494,7 @@
     </w:tbl>
     <w:p>
       <w:pPr>
-        <w:pStyle w:val="3"/>
+        <w:pStyle w:val="Heading3"/>
         <w:spacing w:line="240" w:lineRule="auto"/>
         <w:rPr>
           <w:noProof/>
@@ -1511,7 +1511,7 @@
     </w:p>
     <w:p>
       <w:pPr>
-        <w:pStyle w:val="ac"/>
+        <w:pStyle w:val="ListParagraph"/>
         <w:numPr>
           <w:ilvl w:val="0"/>
           <w:numId w:val="7"/>
@@ -1618,7 +1618,7 @@
     </w:p>
     <w:p>
       <w:pPr>
-        <w:pStyle w:val="ac"/>
+        <w:pStyle w:val="ListParagraph"/>
         <w:numPr>
           <w:ilvl w:val="0"/>
           <w:numId w:val="7"/>
@@ -1876,7 +1876,7 @@
     </w:p>
     <w:p>
       <w:pPr>
-        <w:pStyle w:val="ac"/>
+        <w:pStyle w:val="ListParagraph"/>
         <w:numPr>
           <w:ilvl w:val="0"/>
           <w:numId w:val="7"/>
@@ -1975,7 +1975,7 @@
     </w:p>
     <w:p>
       <w:pPr>
-        <w:pStyle w:val="2"/>
+        <w:pStyle w:val="Heading2"/>
         <w:spacing w:line="240" w:lineRule="auto"/>
       </w:pPr>
       <w:r>
@@ -2446,7 +2446,7 @@
     </w:p>
     <w:p>
       <w:pPr>
-        <w:pStyle w:val="3"/>
+        <w:pStyle w:val="Heading3"/>
         <w:rPr>
           <w:noProof/>
           <w:lang w:val="bg-BG"/>
@@ -2462,7 +2462,7 @@
     </w:p>
     <w:tbl>
       <w:tblPr>
-        <w:tblStyle w:val="af"/>
+        <w:tblStyle w:val="TableGrid"/>
         <w:tblW w:w="0" w:type="auto"/>
         <w:tblCellMar>
           <w:top w:w="85" w:type="dxa"/>
@@ -2668,7 +2668,7 @@
     </w:tbl>
     <w:p>
       <w:pPr>
-        <w:pStyle w:val="3"/>
+        <w:pStyle w:val="Heading3"/>
         <w:spacing w:line="240" w:lineRule="auto"/>
         <w:rPr>
           <w:noProof/>
@@ -3948,7 +3948,7 @@
     </w:p>
     <w:p>
       <w:pPr>
-        <w:pStyle w:val="2"/>
+        <w:pStyle w:val="Heading2"/>
       </w:pPr>
       <w:r>
         <w:t>Обединяване на списъци</w:t>
@@ -4141,7 +4141,7 @@
     </w:p>
     <w:p>
       <w:pPr>
-        <w:pStyle w:val="3"/>
+        <w:pStyle w:val="Heading3"/>
         <w:rPr>
           <w:noProof/>
           <w:lang w:val="bg-BG"/>
@@ -4156,7 +4156,7 @@
     </w:p>
     <w:tbl>
       <w:tblPr>
-        <w:tblStyle w:val="af"/>
+        <w:tblStyle w:val="TableGrid"/>
         <w:tblW w:w="0" w:type="auto"/>
         <w:tblCellMar>
           <w:top w:w="85" w:type="dxa"/>
@@ -4721,7 +4721,7 @@
     </w:tbl>
     <w:p>
       <w:pPr>
-        <w:pStyle w:val="3"/>
+        <w:pStyle w:val="Heading3"/>
         <w:rPr>
           <w:lang w:val="bg-BG"/>
         </w:rPr>
@@ -4736,7 +4736,7 @@
     </w:p>
     <w:p>
       <w:pPr>
-        <w:pStyle w:val="ac"/>
+        <w:pStyle w:val="ListParagraph"/>
         <w:numPr>
           <w:ilvl w:val="0"/>
           <w:numId w:val="8"/>
@@ -4773,7 +4773,7 @@
     </w:p>
     <w:p>
       <w:pPr>
-        <w:pStyle w:val="ac"/>
+        <w:pStyle w:val="ListParagraph"/>
         <w:numPr>
           <w:ilvl w:val="0"/>
           <w:numId w:val="8"/>
@@ -4810,7 +4810,7 @@
     </w:p>
     <w:p>
       <w:pPr>
-        <w:pStyle w:val="ac"/>
+        <w:pStyle w:val="ListParagraph"/>
         <w:numPr>
           <w:ilvl w:val="0"/>
           <w:numId w:val="8"/>
@@ -4886,7 +4886,7 @@
     </w:p>
     <w:p>
       <w:pPr>
-        <w:pStyle w:val="ac"/>
+        <w:pStyle w:val="ListParagraph"/>
         <w:numPr>
           <w:ilvl w:val="0"/>
           <w:numId w:val="8"/>
@@ -4970,7 +4970,7 @@
     </w:p>
     <w:p>
       <w:pPr>
-        <w:pStyle w:val="2"/>
+        <w:pStyle w:val="Heading2"/>
         <w:spacing w:line="240" w:lineRule="auto"/>
       </w:pPr>
       <w:r>
@@ -5136,7 +5136,7 @@
     </w:p>
     <w:p>
       <w:pPr>
-        <w:pStyle w:val="3"/>
+        <w:pStyle w:val="Heading3"/>
         <w:rPr>
           <w:noProof/>
           <w:lang w:val="bg-BG"/>
@@ -5152,7 +5152,7 @@
     </w:p>
     <w:tbl>
       <w:tblPr>
-        <w:tblStyle w:val="af"/>
+        <w:tblStyle w:val="TableGrid"/>
         <w:tblW w:w="3272" w:type="dxa"/>
         <w:tblCellMar>
           <w:top w:w="85" w:type="dxa"/>
@@ -5396,7 +5396,7 @@
     </w:tbl>
     <w:p>
       <w:pPr>
-        <w:pStyle w:val="3"/>
+        <w:pStyle w:val="Heading3"/>
         <w:spacing w:line="240" w:lineRule="auto"/>
         <w:rPr>
           <w:noProof/>
@@ -5413,7 +5413,7 @@
     </w:p>
     <w:p>
       <w:pPr>
-        <w:pStyle w:val="ac"/>
+        <w:pStyle w:val="ListParagraph"/>
         <w:numPr>
           <w:ilvl w:val="0"/>
           <w:numId w:val="5"/>
@@ -5532,7 +5532,7 @@
     </w:p>
     <w:p>
       <w:pPr>
-        <w:pStyle w:val="ac"/>
+        <w:pStyle w:val="ListParagraph"/>
         <w:numPr>
           <w:ilvl w:val="0"/>
           <w:numId w:val="5"/>
@@ -5656,7 +5656,7 @@
     </w:p>
     <w:p>
       <w:pPr>
-        <w:pStyle w:val="ac"/>
+        <w:pStyle w:val="ListParagraph"/>
         <w:numPr>
           <w:ilvl w:val="0"/>
           <w:numId w:val="5"/>
@@ -5791,7 +5791,7 @@
     </w:p>
     <w:p>
       <w:pPr>
-        <w:pStyle w:val="ac"/>
+        <w:pStyle w:val="ListParagraph"/>
         <w:numPr>
           <w:ilvl w:val="0"/>
           <w:numId w:val="5"/>
@@ -5907,7 +5907,7 @@
     </w:p>
     <w:p>
       <w:pPr>
-        <w:pStyle w:val="ac"/>
+        <w:pStyle w:val="ListParagraph"/>
         <w:numPr>
           <w:ilvl w:val="0"/>
           <w:numId w:val="5"/>
@@ -6012,7 +6012,7 @@
     </w:p>
     <w:p>
       <w:pPr>
-        <w:pStyle w:val="ac"/>
+        <w:pStyle w:val="ListParagraph"/>
         <w:numPr>
           <w:ilvl w:val="0"/>
           <w:numId w:val="5"/>
@@ -6048,7 +6048,7 @@
     </w:p>
     <w:p>
       <w:pPr>
-        <w:pStyle w:val="ac"/>
+        <w:pStyle w:val="ListParagraph"/>
         <w:numPr>
           <w:ilvl w:val="0"/>
           <w:numId w:val="5"/>
@@ -6219,7 +6219,7 @@
     </w:p>
     <w:p>
       <w:pPr>
-        <w:pStyle w:val="ac"/>
+        <w:pStyle w:val="ListParagraph"/>
         <w:numPr>
           <w:ilvl w:val="0"/>
           <w:numId w:val="5"/>
@@ -6330,9 +6330,10 @@
     </w:p>
     <w:p>
       <w:pPr>
-        <w:pStyle w:val="2"/>
+        <w:pStyle w:val="Heading2"/>
         <w:spacing w:line="240" w:lineRule="auto"/>
       </w:pPr>
+      <w:bookmarkStart w:id="0" w:name="_Hlk185100310"/>
       <w:r>
         <w:t>Премахнете отрицателните</w:t>
       </w:r>
@@ -6465,7 +6466,7 @@
     </w:p>
     <w:p>
       <w:pPr>
-        <w:pStyle w:val="3"/>
+        <w:pStyle w:val="Heading3"/>
         <w:rPr>
           <w:lang w:val="bg-BG"/>
         </w:rPr>
@@ -6480,7 +6481,7 @@
     </w:p>
     <w:tbl>
       <w:tblPr>
-        <w:tblStyle w:val="af"/>
+        <w:tblStyle w:val="TableGrid"/>
         <w:tblW w:w="3920" w:type="dxa"/>
         <w:tblInd w:w="23" w:type="dxa"/>
         <w:tblCellMar>
@@ -6700,7 +6701,7 @@
     </w:tbl>
     <w:p>
       <w:pPr>
-        <w:pStyle w:val="3"/>
+        <w:pStyle w:val="Heading3"/>
         <w:rPr>
           <w:lang w:val="bg-BG"/>
         </w:rPr>
@@ -6715,7 +6716,7 @@
     </w:p>
     <w:p>
       <w:pPr>
-        <w:pStyle w:val="ac"/>
+        <w:pStyle w:val="ListParagraph"/>
         <w:numPr>
           <w:ilvl w:val="0"/>
           <w:numId w:val="6"/>
@@ -6817,7 +6818,7 @@
     </w:p>
     <w:p>
       <w:pPr>
-        <w:pStyle w:val="ac"/>
+        <w:pStyle w:val="ListParagraph"/>
         <w:numPr>
           <w:ilvl w:val="0"/>
           <w:numId w:val="6"/>
@@ -6932,7 +6933,7 @@
     </w:p>
     <w:p>
       <w:pPr>
-        <w:pStyle w:val="ac"/>
+        <w:pStyle w:val="ListParagraph"/>
         <w:numPr>
           <w:ilvl w:val="0"/>
           <w:numId w:val="6"/>
@@ -7101,9 +7102,10 @@
         </w:drawing>
       </w:r>
     </w:p>
+    <w:bookmarkEnd w:id="0"/>
     <w:p>
       <w:pPr>
-        <w:pStyle w:val="2"/>
+        <w:pStyle w:val="Heading2"/>
       </w:pPr>
       <w:r>
         <w:t>Влак</w:t>
@@ -7265,7 +7267,7 @@
     </w:p>
     <w:p>
       <w:pPr>
-        <w:pStyle w:val="ac"/>
+        <w:pStyle w:val="ListParagraph"/>
         <w:numPr>
           <w:ilvl w:val="0"/>
           <w:numId w:val="2"/>
@@ -7358,7 +7360,7 @@
     </w:p>
     <w:p>
       <w:pPr>
-        <w:pStyle w:val="ac"/>
+        <w:pStyle w:val="ListParagraph"/>
         <w:numPr>
           <w:ilvl w:val="0"/>
           <w:numId w:val="2"/>
@@ -7518,7 +7520,7 @@
     </w:p>
     <w:p>
       <w:pPr>
-        <w:pStyle w:val="3"/>
+        <w:pStyle w:val="Heading3"/>
         <w:rPr>
           <w:lang w:val="bg-BG"/>
         </w:rPr>
@@ -7532,7 +7534,7 @@
     </w:p>
     <w:tbl>
       <w:tblPr>
-        <w:tblStyle w:val="af"/>
+        <w:tblStyle w:val="TableGrid"/>
         <w:tblW w:w="5887" w:type="dxa"/>
         <w:tblInd w:w="23" w:type="dxa"/>
         <w:tblCellMar>
@@ -8006,7 +8008,7 @@
 </file>
 
 <file path=word/endnotes.xml><?xml version="1.0" encoding="utf-8"?>
-<w:endnotes xmlns:wpc="http://schemas.microsoft.com/office/word/2010/wordprocessingCanvas" xmlns:cx="http://schemas.microsoft.com/office/drawing/2014/chartex" xmlns:cx1="http://schemas.microsoft.com/office/drawing/2015/9/8/chartex" xmlns:cx2="http://schemas.microsoft.com/office/drawing/2015/10/21/chartex" xmlns:cx3="http://schemas.microsoft.com/office/drawing/2016/5/9/chartex" xmlns:cx4="http://schemas.microsoft.com/office/drawing/2016/5/10/chartex" xmlns:cx5="http://schemas.microsoft.com/office/drawing/2016/5/11/chartex" xmlns:cx6="http://schemas.microsoft.com/office/drawing/2016/5/12/chartex" xmlns:cx7="http://schemas.microsoft.com/office/drawing/2016/5/13/chartex" xmlns:cx8="http://schemas.microsoft.com/office/drawing/2016/5/14/chartex" xmlns:mc="http://schemas.openxmlformats.org/markup-compatibility/2006" xmlns:aink="http://schemas.microsoft.com/office/drawing/2016/ink" xmlns:am3d="http://schemas.microsoft.com/office/drawing/2017/model3d" xmlns:o="urn:schemas-microsoft-com:office:office" xmlns:oel="http://schemas.microsoft.com/office/2019/extlst" xmlns:r="http://schemas.openxmlformats.org/officeDocument/2006/relationships" xmlns:m="http://schemas.openxmlformats.org/officeDocument/2006/math" xmlns:v="urn:schemas-microsoft-com:vml" xmlns:wp14="http://schemas.microsoft.com/office/word/2010/wordprocessingDrawing" xmlns:wp="http://schemas.openxmlformats.org/drawingml/2006/wordprocessingDrawing" xmlns:w10="urn:schemas-microsoft-com:office:word" xmlns:w="http://schemas.openxmlformats.org/wordprocessingml/2006/main" xmlns:w14="http://schemas.microsoft.com/office/word/2010/wordml" xmlns:w15="http://schemas.microsoft.com/office/word/2012/wordml" xmlns:w16cex="http://schemas.microsoft.com/office/word/2018/wordml/cex" xmlns:w16cid="http://schemas.microsoft.com/office/word/2016/wordml/cid" xmlns:w16="http://schemas.microsoft.com/office/word/2018/wordml" xmlns:w16sdtdh="http://schemas.microsoft.com/office/word/2020/wordml/sdtdatahash" xmlns:w16se="http://schemas.microsoft.com/office/word/2015/wordml/symex" xmlns:wpg="http://schemas.microsoft.com/office/word/2010/wordprocessingGroup" xmlns:wpi="http://schemas.microsoft.com/office/word/2010/wordprocessingInk" xmlns:wne="http://schemas.microsoft.com/office/word/2006/wordml" xmlns:wps="http://schemas.microsoft.com/office/word/2010/wordprocessingShape" mc:Ignorable="w14 w15 w16se w16cid w16 w16cex w16sdtdh wp14">
+<w:endnotes xmlns:wpc="http://schemas.microsoft.com/office/word/2010/wordprocessingCanvas" xmlns:cx="http://schemas.microsoft.com/office/drawing/2014/chartex" xmlns:cx1="http://schemas.microsoft.com/office/drawing/2015/9/8/chartex" xmlns:cx2="http://schemas.microsoft.com/office/drawing/2015/10/21/chartex" xmlns:cx3="http://schemas.microsoft.com/office/drawing/2016/5/9/chartex" xmlns:cx4="http://schemas.microsoft.com/office/drawing/2016/5/10/chartex" xmlns:cx5="http://schemas.microsoft.com/office/drawing/2016/5/11/chartex" xmlns:cx6="http://schemas.microsoft.com/office/drawing/2016/5/12/chartex" xmlns:cx7="http://schemas.microsoft.com/office/drawing/2016/5/13/chartex" xmlns:cx8="http://schemas.microsoft.com/office/drawing/2016/5/14/chartex" xmlns:mc="http://schemas.openxmlformats.org/markup-compatibility/2006" xmlns:aink="http://schemas.microsoft.com/office/drawing/2016/ink" xmlns:am3d="http://schemas.microsoft.com/office/drawing/2017/model3d" xmlns:o="urn:schemas-microsoft-com:office:office" xmlns:oel="http://schemas.microsoft.com/office/2019/extlst" xmlns:r="http://schemas.openxmlformats.org/officeDocument/2006/relationships" xmlns:m="http://schemas.openxmlformats.org/officeDocument/2006/math" xmlns:v="urn:schemas-microsoft-com:vml" xmlns:wp14="http://schemas.microsoft.com/office/word/2010/wordprocessingDrawing" xmlns:wp="http://schemas.openxmlformats.org/drawingml/2006/wordprocessingDrawing" xmlns:w10="urn:schemas-microsoft-com:office:word" xmlns:w="http://schemas.openxmlformats.org/wordprocessingml/2006/main" xmlns:w14="http://schemas.microsoft.com/office/word/2010/wordml" xmlns:w15="http://schemas.microsoft.com/office/word/2012/wordml" xmlns:w16cex="http://schemas.microsoft.com/office/word/2018/wordml/cex" xmlns:w16cid="http://schemas.microsoft.com/office/word/2016/wordml/cid" xmlns:w16="http://schemas.microsoft.com/office/word/2018/wordml" xmlns:w16du="http://schemas.microsoft.com/office/word/2023/wordml/word16du" xmlns:w16sdtdh="http://schemas.microsoft.com/office/word/2020/wordml/sdtdatahash" xmlns:w16se="http://schemas.microsoft.com/office/word/2015/wordml/symex" xmlns:wpg="http://schemas.microsoft.com/office/word/2010/wordprocessingGroup" xmlns:wpi="http://schemas.microsoft.com/office/word/2010/wordprocessingInk" xmlns:wne="http://schemas.microsoft.com/office/word/2006/wordml" xmlns:wps="http://schemas.microsoft.com/office/word/2010/wordprocessingShape" mc:Ignorable="w14 w15 w16se w16cid w16 w16cex w16sdtdh w16du wp14">
   <w:endnote w:type="separator" w:id="-1">
     <w:p>
       <w:pPr>
@@ -8031,10 +8033,10 @@
 </file>
 
 <file path=word/footer1.xml><?xml version="1.0" encoding="utf-8"?>
-<w:ftr xmlns:wpc="http://schemas.microsoft.com/office/word/2010/wordprocessingCanvas" xmlns:cx="http://schemas.microsoft.com/office/drawing/2014/chartex" xmlns:cx1="http://schemas.microsoft.com/office/drawing/2015/9/8/chartex" xmlns:cx2="http://schemas.microsoft.com/office/drawing/2015/10/21/chartex" xmlns:cx3="http://schemas.microsoft.com/office/drawing/2016/5/9/chartex" xmlns:cx4="http://schemas.microsoft.com/office/drawing/2016/5/10/chartex" xmlns:cx5="http://schemas.microsoft.com/office/drawing/2016/5/11/chartex" xmlns:cx6="http://schemas.microsoft.com/office/drawing/2016/5/12/chartex" xmlns:cx7="http://schemas.microsoft.com/office/drawing/2016/5/13/chartex" xmlns:cx8="http://schemas.microsoft.com/office/drawing/2016/5/14/chartex" xmlns:mc="http://schemas.openxmlformats.org/markup-compatibility/2006" xmlns:aink="http://schemas.microsoft.com/office/drawing/2016/ink" xmlns:am3d="http://schemas.microsoft.com/office/drawing/2017/model3d" xmlns:o="urn:schemas-microsoft-com:office:office" xmlns:oel="http://schemas.microsoft.com/office/2019/extlst" xmlns:r="http://schemas.openxmlformats.org/officeDocument/2006/relationships" xmlns:m="http://schemas.openxmlformats.org/officeDocument/2006/math" xmlns:v="urn:schemas-microsoft-com:vml" xmlns:wp14="http://schemas.microsoft.com/office/word/2010/wordprocessingDrawing" xmlns:wp="http://schemas.openxmlformats.org/drawingml/2006/wordprocessingDrawing" xmlns:w10="urn:schemas-microsoft-com:office:word" xmlns:w="http://schemas.openxmlformats.org/wordprocessingml/2006/main" xmlns:w14="http://schemas.microsoft.com/office/word/2010/wordml" xmlns:w15="http://schemas.microsoft.com/office/word/2012/wordml" xmlns:w16cex="http://schemas.microsoft.com/office/word/2018/wordml/cex" xmlns:w16cid="http://schemas.microsoft.com/office/word/2016/wordml/cid" xmlns:w16="http://schemas.microsoft.com/office/word/2018/wordml" xmlns:w16sdtdh="http://schemas.microsoft.com/office/word/2020/wordml/sdtdatahash" xmlns:w16se="http://schemas.microsoft.com/office/word/2015/wordml/symex" xmlns:wpg="http://schemas.microsoft.com/office/word/2010/wordprocessingGroup" xmlns:wpi="http://schemas.microsoft.com/office/word/2010/wordprocessingInk" xmlns:wne="http://schemas.microsoft.com/office/word/2006/wordml" xmlns:wps="http://schemas.microsoft.com/office/word/2010/wordprocessingShape" mc:Ignorable="w14 w15 w16se w16cid w16 w16cex w16sdtdh wp14">
+<w:ftr xmlns:wpc="http://schemas.microsoft.com/office/word/2010/wordprocessingCanvas" xmlns:cx="http://schemas.microsoft.com/office/drawing/2014/chartex" xmlns:cx1="http://schemas.microsoft.com/office/drawing/2015/9/8/chartex" xmlns:cx2="http://schemas.microsoft.com/office/drawing/2015/10/21/chartex" xmlns:cx3="http://schemas.microsoft.com/office/drawing/2016/5/9/chartex" xmlns:cx4="http://schemas.microsoft.com/office/drawing/2016/5/10/chartex" xmlns:cx5="http://schemas.microsoft.com/office/drawing/2016/5/11/chartex" xmlns:cx6="http://schemas.microsoft.com/office/drawing/2016/5/12/chartex" xmlns:cx7="http://schemas.microsoft.com/office/drawing/2016/5/13/chartex" xmlns:cx8="http://schemas.microsoft.com/office/drawing/2016/5/14/chartex" xmlns:mc="http://schemas.openxmlformats.org/markup-compatibility/2006" xmlns:aink="http://schemas.microsoft.com/office/drawing/2016/ink" xmlns:am3d="http://schemas.microsoft.com/office/drawing/2017/model3d" xmlns:o="urn:schemas-microsoft-com:office:office" xmlns:oel="http://schemas.microsoft.com/office/2019/extlst" xmlns:r="http://schemas.openxmlformats.org/officeDocument/2006/relationships" xmlns:m="http://schemas.openxmlformats.org/officeDocument/2006/math" xmlns:v="urn:schemas-microsoft-com:vml" xmlns:wp14="http://schemas.microsoft.com/office/word/2010/wordprocessingDrawing" xmlns:wp="http://schemas.openxmlformats.org/drawingml/2006/wordprocessingDrawing" xmlns:w10="urn:schemas-microsoft-com:office:word" xmlns:w="http://schemas.openxmlformats.org/wordprocessingml/2006/main" xmlns:w14="http://schemas.microsoft.com/office/word/2010/wordml" xmlns:w15="http://schemas.microsoft.com/office/word/2012/wordml" xmlns:w16cex="http://schemas.microsoft.com/office/word/2018/wordml/cex" xmlns:w16cid="http://schemas.microsoft.com/office/word/2016/wordml/cid" xmlns:w16="http://schemas.microsoft.com/office/word/2018/wordml" xmlns:w16du="http://schemas.microsoft.com/office/word/2023/wordml/word16du" xmlns:w16sdtdh="http://schemas.microsoft.com/office/word/2020/wordml/sdtdatahash" xmlns:w16se="http://schemas.microsoft.com/office/word/2015/wordml/symex" xmlns:wpg="http://schemas.microsoft.com/office/word/2010/wordprocessingGroup" xmlns:wpi="http://schemas.microsoft.com/office/word/2010/wordprocessingInk" xmlns:wne="http://schemas.microsoft.com/office/word/2006/wordml" xmlns:wps="http://schemas.microsoft.com/office/word/2010/wordprocessingShape" mc:Ignorable="w14 w15 w16se w16cid w16 w16cex w16sdtdh w16du wp14">
   <w:p>
     <w:pPr>
-      <w:pStyle w:val="a5"/>
+      <w:pStyle w:val="Footer"/>
       <w:rPr>
         <w:lang w:val="bg-BG"/>
       </w:rPr>
@@ -8241,7 +8243,7 @@
                           <w:hyperlink r:id="rId1" w:history="1">
                             <w:r>
                               <w:rPr>
-                                <w:rStyle w:val="a9"/>
+                                <w:rStyle w:val="Hyperlink"/>
                                 <w:noProof/>
                                 <w:color w:val="95B3D7" w:themeColor="accent1" w:themeTint="99"/>
                                 <w:sz w:val="17"/>
@@ -8251,7 +8253,7 @@
                             </w:r>
                             <w:r>
                               <w:rPr>
-                                <w:rStyle w:val="a9"/>
+                                <w:rStyle w:val="Hyperlink"/>
                                 <w:noProof/>
                                 <w:color w:val="95B3D7" w:themeColor="accent1" w:themeTint="99"/>
                                 <w:sz w:val="17"/>
@@ -8262,7 +8264,7 @@
                             </w:r>
                             <w:r>
                               <w:rPr>
-                                <w:rStyle w:val="a9"/>
+                                <w:rStyle w:val="Hyperlink"/>
                                 <w:noProof/>
                                 <w:color w:val="95B3D7" w:themeColor="accent1" w:themeTint="99"/>
                                 <w:sz w:val="17"/>
@@ -8272,7 +8274,7 @@
                             </w:r>
                             <w:r>
                               <w:rPr>
-                                <w:rStyle w:val="a9"/>
+                                <w:rStyle w:val="Hyperlink"/>
                                 <w:noProof/>
                                 <w:color w:val="95B3D7" w:themeColor="accent1" w:themeTint="99"/>
                                 <w:sz w:val="17"/>
@@ -8283,7 +8285,7 @@
                             </w:r>
                             <w:r>
                               <w:rPr>
-                                <w:rStyle w:val="a9"/>
+                                <w:rStyle w:val="Hyperlink"/>
                                 <w:noProof/>
                                 <w:color w:val="95B3D7" w:themeColor="accent1" w:themeTint="99"/>
                                 <w:sz w:val="17"/>
@@ -8293,7 +8295,7 @@
                             </w:r>
                             <w:r>
                               <w:rPr>
-                                <w:rStyle w:val="a9"/>
+                                <w:rStyle w:val="Hyperlink"/>
                                 <w:noProof/>
                                 <w:color w:val="95B3D7" w:themeColor="accent1" w:themeTint="99"/>
                                 <w:sz w:val="17"/>
@@ -8304,7 +8306,7 @@
                             </w:r>
                             <w:r>
                               <w:rPr>
-                                <w:rStyle w:val="a9"/>
+                                <w:rStyle w:val="Hyperlink"/>
                                 <w:noProof/>
                                 <w:color w:val="95B3D7" w:themeColor="accent1" w:themeTint="99"/>
                                 <w:sz w:val="17"/>
@@ -8314,7 +8316,7 @@
                             </w:r>
                             <w:r>
                               <w:rPr>
-                                <w:rStyle w:val="a9"/>
+                                <w:rStyle w:val="Hyperlink"/>
                                 <w:noProof/>
                                 <w:color w:val="95B3D7" w:themeColor="accent1" w:themeTint="99"/>
                                 <w:sz w:val="17"/>
@@ -8325,7 +8327,7 @@
                             </w:r>
                             <w:r>
                               <w:rPr>
-                                <w:rStyle w:val="a9"/>
+                                <w:rStyle w:val="Hyperlink"/>
                                 <w:noProof/>
                                 <w:color w:val="95B3D7" w:themeColor="accent1" w:themeTint="99"/>
                                 <w:sz w:val="17"/>
@@ -8335,7 +8337,7 @@
                             </w:r>
                             <w:r>
                               <w:rPr>
-                                <w:rStyle w:val="a9"/>
+                                <w:rStyle w:val="Hyperlink"/>
                                 <w:noProof/>
                                 <w:color w:val="95B3D7" w:themeColor="accent1" w:themeTint="99"/>
                                 <w:sz w:val="17"/>
@@ -8346,7 +8348,7 @@
                             </w:r>
                             <w:r>
                               <w:rPr>
-                                <w:rStyle w:val="a9"/>
+                                <w:rStyle w:val="Hyperlink"/>
                                 <w:noProof/>
                                 <w:color w:val="95B3D7" w:themeColor="accent1" w:themeTint="99"/>
                                 <w:sz w:val="17"/>
@@ -8538,7 +8540,7 @@
                     <w:hyperlink r:id="rId2" w:history="1">
                       <w:r>
                         <w:rPr>
-                          <w:rStyle w:val="a9"/>
+                          <w:rStyle w:val="Hyperlink"/>
                           <w:noProof/>
                           <w:color w:val="95B3D7" w:themeColor="accent1" w:themeTint="99"/>
                           <w:sz w:val="17"/>
@@ -8548,7 +8550,7 @@
                       </w:r>
                       <w:r>
                         <w:rPr>
-                          <w:rStyle w:val="a9"/>
+                          <w:rStyle w:val="Hyperlink"/>
                           <w:noProof/>
                           <w:color w:val="95B3D7" w:themeColor="accent1" w:themeTint="99"/>
                           <w:sz w:val="17"/>
@@ -8559,7 +8561,7 @@
                       </w:r>
                       <w:r>
                         <w:rPr>
-                          <w:rStyle w:val="a9"/>
+                          <w:rStyle w:val="Hyperlink"/>
                           <w:noProof/>
                           <w:color w:val="95B3D7" w:themeColor="accent1" w:themeTint="99"/>
                           <w:sz w:val="17"/>
@@ -8569,7 +8571,7 @@
                       </w:r>
                       <w:r>
                         <w:rPr>
-                          <w:rStyle w:val="a9"/>
+                          <w:rStyle w:val="Hyperlink"/>
                           <w:noProof/>
                           <w:color w:val="95B3D7" w:themeColor="accent1" w:themeTint="99"/>
                           <w:sz w:val="17"/>
@@ -8580,7 +8582,7 @@
                       </w:r>
                       <w:r>
                         <w:rPr>
-                          <w:rStyle w:val="a9"/>
+                          <w:rStyle w:val="Hyperlink"/>
                           <w:noProof/>
                           <w:color w:val="95B3D7" w:themeColor="accent1" w:themeTint="99"/>
                           <w:sz w:val="17"/>
@@ -8590,7 +8592,7 @@
                       </w:r>
                       <w:r>
                         <w:rPr>
-                          <w:rStyle w:val="a9"/>
+                          <w:rStyle w:val="Hyperlink"/>
                           <w:noProof/>
                           <w:color w:val="95B3D7" w:themeColor="accent1" w:themeTint="99"/>
                           <w:sz w:val="17"/>
@@ -8601,7 +8603,7 @@
                       </w:r>
                       <w:r>
                         <w:rPr>
-                          <w:rStyle w:val="a9"/>
+                          <w:rStyle w:val="Hyperlink"/>
                           <w:noProof/>
                           <w:color w:val="95B3D7" w:themeColor="accent1" w:themeTint="99"/>
                           <w:sz w:val="17"/>
@@ -8611,7 +8613,7 @@
                       </w:r>
                       <w:r>
                         <w:rPr>
-                          <w:rStyle w:val="a9"/>
+                          <w:rStyle w:val="Hyperlink"/>
                           <w:noProof/>
                           <w:color w:val="95B3D7" w:themeColor="accent1" w:themeTint="99"/>
                           <w:sz w:val="17"/>
@@ -8622,7 +8624,7 @@
                       </w:r>
                       <w:r>
                         <w:rPr>
-                          <w:rStyle w:val="a9"/>
+                          <w:rStyle w:val="Hyperlink"/>
                           <w:noProof/>
                           <w:color w:val="95B3D7" w:themeColor="accent1" w:themeTint="99"/>
                           <w:sz w:val="17"/>
@@ -8632,7 +8634,7 @@
                       </w:r>
                       <w:r>
                         <w:rPr>
-                          <w:rStyle w:val="a9"/>
+                          <w:rStyle w:val="Hyperlink"/>
                           <w:noProof/>
                           <w:color w:val="95B3D7" w:themeColor="accent1" w:themeTint="99"/>
                           <w:sz w:val="17"/>
@@ -8643,7 +8645,7 @@
                       </w:r>
                       <w:r>
                         <w:rPr>
-                          <w:rStyle w:val="a9"/>
+                          <w:rStyle w:val="Hyperlink"/>
                           <w:noProof/>
                           <w:color w:val="95B3D7" w:themeColor="accent1" w:themeTint="99"/>
                           <w:sz w:val="17"/>
@@ -8808,7 +8810,7 @@
   </w:p>
   <w:p>
     <w:pPr>
-      <w:pStyle w:val="a5"/>
+      <w:pStyle w:val="Footer"/>
     </w:pPr>
     <w:r>
       <w:rPr>
@@ -9171,7 +9173,7 @@
 </file>
 
 <file path=word/footnotes.xml><?xml version="1.0" encoding="utf-8"?>
-<w:footnotes xmlns:wpc="http://schemas.microsoft.com/office/word/2010/wordprocessingCanvas" xmlns:cx="http://schemas.microsoft.com/office/drawing/2014/chartex" xmlns:cx1="http://schemas.microsoft.com/office/drawing/2015/9/8/chartex" xmlns:cx2="http://schemas.microsoft.com/office/drawing/2015/10/21/chartex" xmlns:cx3="http://schemas.microsoft.com/office/drawing/2016/5/9/chartex" xmlns:cx4="http://schemas.microsoft.com/office/drawing/2016/5/10/chartex" xmlns:cx5="http://schemas.microsoft.com/office/drawing/2016/5/11/chartex" xmlns:cx6="http://schemas.microsoft.com/office/drawing/2016/5/12/chartex" xmlns:cx7="http://schemas.microsoft.com/office/drawing/2016/5/13/chartex" xmlns:cx8="http://schemas.microsoft.com/office/drawing/2016/5/14/chartex" xmlns:mc="http://schemas.openxmlformats.org/markup-compatibility/2006" xmlns:aink="http://schemas.microsoft.com/office/drawing/2016/ink" xmlns:am3d="http://schemas.microsoft.com/office/drawing/2017/model3d" xmlns:o="urn:schemas-microsoft-com:office:office" xmlns:oel="http://schemas.microsoft.com/office/2019/extlst" xmlns:r="http://schemas.openxmlformats.org/officeDocument/2006/relationships" xmlns:m="http://schemas.openxmlformats.org/officeDocument/2006/math" xmlns:v="urn:schemas-microsoft-com:vml" xmlns:wp14="http://schemas.microsoft.com/office/word/2010/wordprocessingDrawing" xmlns:wp="http://schemas.openxmlformats.org/drawingml/2006/wordprocessingDrawing" xmlns:w10="urn:schemas-microsoft-com:office:word" xmlns:w="http://schemas.openxmlformats.org/wordprocessingml/2006/main" xmlns:w14="http://schemas.microsoft.com/office/word/2010/wordml" xmlns:w15="http://schemas.microsoft.com/office/word/2012/wordml" xmlns:w16cex="http://schemas.microsoft.com/office/word/2018/wordml/cex" xmlns:w16cid="http://schemas.microsoft.com/office/word/2016/wordml/cid" xmlns:w16="http://schemas.microsoft.com/office/word/2018/wordml" xmlns:w16sdtdh="http://schemas.microsoft.com/office/word/2020/wordml/sdtdatahash" xmlns:w16se="http://schemas.microsoft.com/office/word/2015/wordml/symex" xmlns:wpg="http://schemas.microsoft.com/office/word/2010/wordprocessingGroup" xmlns:wpi="http://schemas.microsoft.com/office/word/2010/wordprocessingInk" xmlns:wne="http://schemas.microsoft.com/office/word/2006/wordml" xmlns:wps="http://schemas.microsoft.com/office/word/2010/wordprocessingShape" mc:Ignorable="w14 w15 w16se w16cid w16 w16cex w16sdtdh wp14">
+<w:footnotes xmlns:wpc="http://schemas.microsoft.com/office/word/2010/wordprocessingCanvas" xmlns:cx="http://schemas.microsoft.com/office/drawing/2014/chartex" xmlns:cx1="http://schemas.microsoft.com/office/drawing/2015/9/8/chartex" xmlns:cx2="http://schemas.microsoft.com/office/drawing/2015/10/21/chartex" xmlns:cx3="http://schemas.microsoft.com/office/drawing/2016/5/9/chartex" xmlns:cx4="http://schemas.microsoft.com/office/drawing/2016/5/10/chartex" xmlns:cx5="http://schemas.microsoft.com/office/drawing/2016/5/11/chartex" xmlns:cx6="http://schemas.microsoft.com/office/drawing/2016/5/12/chartex" xmlns:cx7="http://schemas.microsoft.com/office/drawing/2016/5/13/chartex" xmlns:cx8="http://schemas.microsoft.com/office/drawing/2016/5/14/chartex" xmlns:mc="http://schemas.openxmlformats.org/markup-compatibility/2006" xmlns:aink="http://schemas.microsoft.com/office/drawing/2016/ink" xmlns:am3d="http://schemas.microsoft.com/office/drawing/2017/model3d" xmlns:o="urn:schemas-microsoft-com:office:office" xmlns:oel="http://schemas.microsoft.com/office/2019/extlst" xmlns:r="http://schemas.openxmlformats.org/officeDocument/2006/relationships" xmlns:m="http://schemas.openxmlformats.org/officeDocument/2006/math" xmlns:v="urn:schemas-microsoft-com:vml" xmlns:wp14="http://schemas.microsoft.com/office/word/2010/wordprocessingDrawing" xmlns:wp="http://schemas.openxmlformats.org/drawingml/2006/wordprocessingDrawing" xmlns:w10="urn:schemas-microsoft-com:office:word" xmlns:w="http://schemas.openxmlformats.org/wordprocessingml/2006/main" xmlns:w14="http://schemas.microsoft.com/office/word/2010/wordml" xmlns:w15="http://schemas.microsoft.com/office/word/2012/wordml" xmlns:w16cex="http://schemas.microsoft.com/office/word/2018/wordml/cex" xmlns:w16cid="http://schemas.microsoft.com/office/word/2016/wordml/cid" xmlns:w16="http://schemas.microsoft.com/office/word/2018/wordml" xmlns:w16du="http://schemas.microsoft.com/office/word/2023/wordml/word16du" xmlns:w16sdtdh="http://schemas.microsoft.com/office/word/2020/wordml/sdtdatahash" xmlns:w16se="http://schemas.microsoft.com/office/word/2015/wordml/symex" xmlns:wpg="http://schemas.microsoft.com/office/word/2010/wordprocessingGroup" xmlns:wpi="http://schemas.microsoft.com/office/word/2010/wordprocessingInk" xmlns:wne="http://schemas.microsoft.com/office/word/2006/wordml" xmlns:wps="http://schemas.microsoft.com/office/word/2010/wordprocessingShape" mc:Ignorable="w14 w15 w16se w16cid w16 w16cex w16sdtdh w16du wp14">
   <w:footnote w:type="separator" w:id="-1">
     <w:p>
       <w:pPr>
@@ -9196,10 +9198,10 @@
 </file>
 
 <file path=word/header1.xml><?xml version="1.0" encoding="utf-8"?>
-<w:hdr xmlns:wpc="http://schemas.microsoft.com/office/word/2010/wordprocessingCanvas" xmlns:cx="http://schemas.microsoft.com/office/drawing/2014/chartex" xmlns:cx1="http://schemas.microsoft.com/office/drawing/2015/9/8/chartex" xmlns:cx2="http://schemas.microsoft.com/office/drawing/2015/10/21/chartex" xmlns:cx3="http://schemas.microsoft.com/office/drawing/2016/5/9/chartex" xmlns:cx4="http://schemas.microsoft.com/office/drawing/2016/5/10/chartex" xmlns:cx5="http://schemas.microsoft.com/office/drawing/2016/5/11/chartex" xmlns:cx6="http://schemas.microsoft.com/office/drawing/2016/5/12/chartex" xmlns:cx7="http://schemas.microsoft.com/office/drawing/2016/5/13/chartex" xmlns:cx8="http://schemas.microsoft.com/office/drawing/2016/5/14/chartex" xmlns:mc="http://schemas.openxmlformats.org/markup-compatibility/2006" xmlns:aink="http://schemas.microsoft.com/office/drawing/2016/ink" xmlns:am3d="http://schemas.microsoft.com/office/drawing/2017/model3d" xmlns:o="urn:schemas-microsoft-com:office:office" xmlns:oel="http://schemas.microsoft.com/office/2019/extlst" xmlns:r="http://schemas.openxmlformats.org/officeDocument/2006/relationships" xmlns:m="http://schemas.openxmlformats.org/officeDocument/2006/math" xmlns:v="urn:schemas-microsoft-com:vml" xmlns:wp14="http://schemas.microsoft.com/office/word/2010/wordprocessingDrawing" xmlns:wp="http://schemas.openxmlformats.org/drawingml/2006/wordprocessingDrawing" xmlns:w10="urn:schemas-microsoft-com:office:word" xmlns:w="http://schemas.openxmlformats.org/wordprocessingml/2006/main" xmlns:w14="http://schemas.microsoft.com/office/word/2010/wordml" xmlns:w15="http://schemas.microsoft.com/office/word/2012/wordml" xmlns:w16cex="http://schemas.microsoft.com/office/word/2018/wordml/cex" xmlns:w16cid="http://schemas.microsoft.com/office/word/2016/wordml/cid" xmlns:w16="http://schemas.microsoft.com/office/word/2018/wordml" xmlns:w16sdtdh="http://schemas.microsoft.com/office/word/2020/wordml/sdtdatahash" xmlns:w16se="http://schemas.microsoft.com/office/word/2015/wordml/symex" xmlns:wpg="http://schemas.microsoft.com/office/word/2010/wordprocessingGroup" xmlns:wpi="http://schemas.microsoft.com/office/word/2010/wordprocessingInk" xmlns:wne="http://schemas.microsoft.com/office/word/2006/wordml" xmlns:wps="http://schemas.microsoft.com/office/word/2010/wordprocessingShape" mc:Ignorable="w14 w15 w16se w16cid w16 w16cex w16sdtdh wp14">
+<w:hdr xmlns:wpc="http://schemas.microsoft.com/office/word/2010/wordprocessingCanvas" xmlns:cx="http://schemas.microsoft.com/office/drawing/2014/chartex" xmlns:cx1="http://schemas.microsoft.com/office/drawing/2015/9/8/chartex" xmlns:cx2="http://schemas.microsoft.com/office/drawing/2015/10/21/chartex" xmlns:cx3="http://schemas.microsoft.com/office/drawing/2016/5/9/chartex" xmlns:cx4="http://schemas.microsoft.com/office/drawing/2016/5/10/chartex" xmlns:cx5="http://schemas.microsoft.com/office/drawing/2016/5/11/chartex" xmlns:cx6="http://schemas.microsoft.com/office/drawing/2016/5/12/chartex" xmlns:cx7="http://schemas.microsoft.com/office/drawing/2016/5/13/chartex" xmlns:cx8="http://schemas.microsoft.com/office/drawing/2016/5/14/chartex" xmlns:mc="http://schemas.openxmlformats.org/markup-compatibility/2006" xmlns:aink="http://schemas.microsoft.com/office/drawing/2016/ink" xmlns:am3d="http://schemas.microsoft.com/office/drawing/2017/model3d" xmlns:o="urn:schemas-microsoft-com:office:office" xmlns:oel="http://schemas.microsoft.com/office/2019/extlst" xmlns:r="http://schemas.openxmlformats.org/officeDocument/2006/relationships" xmlns:m="http://schemas.openxmlformats.org/officeDocument/2006/math" xmlns:v="urn:schemas-microsoft-com:vml" xmlns:wp14="http://schemas.microsoft.com/office/word/2010/wordprocessingDrawing" xmlns:wp="http://schemas.openxmlformats.org/drawingml/2006/wordprocessingDrawing" xmlns:w10="urn:schemas-microsoft-com:office:word" xmlns:w="http://schemas.openxmlformats.org/wordprocessingml/2006/main" xmlns:w14="http://schemas.microsoft.com/office/word/2010/wordml" xmlns:w15="http://schemas.microsoft.com/office/word/2012/wordml" xmlns:w16cex="http://schemas.microsoft.com/office/word/2018/wordml/cex" xmlns:w16cid="http://schemas.microsoft.com/office/word/2016/wordml/cid" xmlns:w16="http://schemas.microsoft.com/office/word/2018/wordml" xmlns:w16du="http://schemas.microsoft.com/office/word/2023/wordml/word16du" xmlns:w16sdtdh="http://schemas.microsoft.com/office/word/2020/wordml/sdtdatahash" xmlns:w16se="http://schemas.microsoft.com/office/word/2015/wordml/symex" xmlns:wpg="http://schemas.microsoft.com/office/word/2010/wordprocessingGroup" xmlns:wpi="http://schemas.microsoft.com/office/word/2010/wordprocessingInk" xmlns:wne="http://schemas.microsoft.com/office/word/2006/wordml" xmlns:wps="http://schemas.microsoft.com/office/word/2010/wordprocessingShape" mc:Ignorable="w14 w15 w16se w16cid w16 w16cex w16sdtdh w16du wp14">
   <w:p>
     <w:pPr>
-      <w:pStyle w:val="a3"/>
+      <w:pStyle w:val="Header"/>
       <w:ind w:hanging="1134"/>
     </w:pPr>
   </w:p>
@@ -9207,7 +9209,7 @@
 </file>
 
 <file path=word/numbering.xml><?xml version="1.0" encoding="utf-8"?>
-<w:numbering xmlns:wpc="http://schemas.microsoft.com/office/word/2010/wordprocessingCanvas" xmlns:cx="http://schemas.microsoft.com/office/drawing/2014/chartex" xmlns:cx1="http://schemas.microsoft.com/office/drawing/2015/9/8/chartex" xmlns:cx2="http://schemas.microsoft.com/office/drawing/2015/10/21/chartex" xmlns:cx3="http://schemas.microsoft.com/office/drawing/2016/5/9/chartex" xmlns:cx4="http://schemas.microsoft.com/office/drawing/2016/5/10/chartex" xmlns:cx5="http://schemas.microsoft.com/office/drawing/2016/5/11/chartex" xmlns:cx6="http://schemas.microsoft.com/office/drawing/2016/5/12/chartex" xmlns:cx7="http://schemas.microsoft.com/office/drawing/2016/5/13/chartex" xmlns:cx8="http://schemas.microsoft.com/office/drawing/2016/5/14/chartex" xmlns:mc="http://schemas.openxmlformats.org/markup-compatibility/2006" xmlns:aink="http://schemas.microsoft.com/office/drawing/2016/ink" xmlns:am3d="http://schemas.microsoft.com/office/drawing/2017/model3d" xmlns:o="urn:schemas-microsoft-com:office:office" xmlns:oel="http://schemas.microsoft.com/office/2019/extlst" xmlns:r="http://schemas.openxmlformats.org/officeDocument/2006/relationships" xmlns:m="http://schemas.openxmlformats.org/officeDocument/2006/math" xmlns:v="urn:schemas-microsoft-com:vml" xmlns:wp14="http://schemas.microsoft.com/office/word/2010/wordprocessingDrawing" xmlns:wp="http://schemas.openxmlformats.org/drawingml/2006/wordprocessingDrawing" xmlns:w10="urn:schemas-microsoft-com:office:word" xmlns:w="http://schemas.openxmlformats.org/wordprocessingml/2006/main" xmlns:w14="http://schemas.microsoft.com/office/word/2010/wordml" xmlns:w15="http://schemas.microsoft.com/office/word/2012/wordml" xmlns:w16cex="http://schemas.microsoft.com/office/word/2018/wordml/cex" xmlns:w16cid="http://schemas.microsoft.com/office/word/2016/wordml/cid" xmlns:w16="http://schemas.microsoft.com/office/word/2018/wordml" xmlns:w16sdtdh="http://schemas.microsoft.com/office/word/2020/wordml/sdtdatahash" xmlns:w16se="http://schemas.microsoft.com/office/word/2015/wordml/symex" xmlns:wpg="http://schemas.microsoft.com/office/word/2010/wordprocessingGroup" xmlns:wpi="http://schemas.microsoft.com/office/word/2010/wordprocessingInk" xmlns:wne="http://schemas.microsoft.com/office/word/2006/wordml" xmlns:wps="http://schemas.microsoft.com/office/word/2010/wordprocessingShape" mc:Ignorable="w14 w15 w16se w16cid w16 w16cex w16sdtdh wp14">
+<w:numbering xmlns:wpc="http://schemas.microsoft.com/office/word/2010/wordprocessingCanvas" xmlns:cx="http://schemas.microsoft.com/office/drawing/2014/chartex" xmlns:cx1="http://schemas.microsoft.com/office/drawing/2015/9/8/chartex" xmlns:cx2="http://schemas.microsoft.com/office/drawing/2015/10/21/chartex" xmlns:cx3="http://schemas.microsoft.com/office/drawing/2016/5/9/chartex" xmlns:cx4="http://schemas.microsoft.com/office/drawing/2016/5/10/chartex" xmlns:cx5="http://schemas.microsoft.com/office/drawing/2016/5/11/chartex" xmlns:cx6="http://schemas.microsoft.com/office/drawing/2016/5/12/chartex" xmlns:cx7="http://schemas.microsoft.com/office/drawing/2016/5/13/chartex" xmlns:cx8="http://schemas.microsoft.com/office/drawing/2016/5/14/chartex" xmlns:mc="http://schemas.openxmlformats.org/markup-compatibility/2006" xmlns:aink="http://schemas.microsoft.com/office/drawing/2016/ink" xmlns:am3d="http://schemas.microsoft.com/office/drawing/2017/model3d" xmlns:o="urn:schemas-microsoft-com:office:office" xmlns:oel="http://schemas.microsoft.com/office/2019/extlst" xmlns:r="http://schemas.openxmlformats.org/officeDocument/2006/relationships" xmlns:m="http://schemas.openxmlformats.org/officeDocument/2006/math" xmlns:v="urn:schemas-microsoft-com:vml" xmlns:wp14="http://schemas.microsoft.com/office/word/2010/wordprocessingDrawing" xmlns:wp="http://schemas.openxmlformats.org/drawingml/2006/wordprocessingDrawing" xmlns:w10="urn:schemas-microsoft-com:office:word" xmlns:w="http://schemas.openxmlformats.org/wordprocessingml/2006/main" xmlns:w14="http://schemas.microsoft.com/office/word/2010/wordml" xmlns:w15="http://schemas.microsoft.com/office/word/2012/wordml" xmlns:w16cex="http://schemas.microsoft.com/office/word/2018/wordml/cex" xmlns:w16cid="http://schemas.microsoft.com/office/word/2016/wordml/cid" xmlns:w16="http://schemas.microsoft.com/office/word/2018/wordml" xmlns:w16du="http://schemas.microsoft.com/office/word/2023/wordml/word16du" xmlns:w16sdtdh="http://schemas.microsoft.com/office/word/2020/wordml/sdtdatahash" xmlns:w16se="http://schemas.microsoft.com/office/word/2015/wordml/symex" xmlns:wpg="http://schemas.microsoft.com/office/word/2010/wordprocessingGroup" xmlns:wpi="http://schemas.microsoft.com/office/word/2010/wordprocessingInk" xmlns:wne="http://schemas.microsoft.com/office/word/2006/wordml" xmlns:wps="http://schemas.microsoft.com/office/word/2010/wordprocessingShape" mc:Ignorable="w14 w15 w16se w16cid w16 w16cex w16sdtdh w16du wp14">
   <w:abstractNum w:abstractNumId="0" w15:restartNumberingAfterBreak="0">
     <w:nsid w:val="0655289B"/>
     <w:multiLevelType w:val="hybridMultilevel"/>
@@ -9301,7 +9303,7 @@
     <w:lvl w:ilvl="0" w:tplc="A47E1DC6">
       <w:start w:val="1"/>
       <w:numFmt w:val="decimal"/>
-      <w:pStyle w:val="2"/>
+      <w:pStyle w:val="Heading2"/>
       <w:lvlText w:val="%1."/>
       <w:lvlJc w:val="left"/>
       <w:pPr>
@@ -9990,7 +9992,7 @@
 </file>
 
 <file path=word/styles.xml><?xml version="1.0" encoding="utf-8"?>
-<w:styles xmlns:mc="http://schemas.openxmlformats.org/markup-compatibility/2006" xmlns:r="http://schemas.openxmlformats.org/officeDocument/2006/relationships" xmlns:w="http://schemas.openxmlformats.org/wordprocessingml/2006/main" xmlns:w14="http://schemas.microsoft.com/office/word/2010/wordml" xmlns:w15="http://schemas.microsoft.com/office/word/2012/wordml" xmlns:w16cex="http://schemas.microsoft.com/office/word/2018/wordml/cex" xmlns:w16cid="http://schemas.microsoft.com/office/word/2016/wordml/cid" xmlns:w16="http://schemas.microsoft.com/office/word/2018/wordml" xmlns:w16sdtdh="http://schemas.microsoft.com/office/word/2020/wordml/sdtdatahash" xmlns:w16se="http://schemas.microsoft.com/office/word/2015/wordml/symex" mc:Ignorable="w14 w15 w16se w16cid w16 w16cex w16sdtdh">
+<w:styles xmlns:mc="http://schemas.openxmlformats.org/markup-compatibility/2006" xmlns:r="http://schemas.openxmlformats.org/officeDocument/2006/relationships" xmlns:w="http://schemas.openxmlformats.org/wordprocessingml/2006/main" xmlns:w14="http://schemas.microsoft.com/office/word/2010/wordml" xmlns:w15="http://schemas.microsoft.com/office/word/2012/wordml" xmlns:w16cex="http://schemas.microsoft.com/office/word/2018/wordml/cex" xmlns:w16cid="http://schemas.microsoft.com/office/word/2016/wordml/cid" xmlns:w16="http://schemas.microsoft.com/office/word/2018/wordml" xmlns:w16du="http://schemas.microsoft.com/office/word/2023/wordml/word16du" xmlns:w16sdtdh="http://schemas.microsoft.com/office/word/2020/wordml/sdtdatahash" xmlns:w16se="http://schemas.microsoft.com/office/word/2015/wordml/symex" mc:Ignorable="w14 w15 w16se w16cid w16 w16cex w16sdtdh w16du">
   <w:docDefaults>
     <w:rPrDefault>
       <w:rPr>
@@ -10384,7 +10386,7 @@
     <w:lsdException w:name="Unresolved Mention" w:semiHidden="1" w:unhideWhenUsed="1"/>
     <w:lsdException w:name="Smart Link" w:semiHidden="1" w:unhideWhenUsed="1"/>
   </w:latentStyles>
-  <w:style w:type="paragraph" w:default="1" w:styleId="a">
+  <w:style w:type="paragraph" w:default="1" w:styleId="Normal">
     <w:name w:val="Normal"/>
     <w:qFormat/>
     <w:rsid w:val="008063E1"/>
@@ -10392,11 +10394,11 @@
       <w:spacing w:before="80" w:after="120"/>
     </w:pPr>
   </w:style>
-  <w:style w:type="paragraph" w:styleId="1">
+  <w:style w:type="paragraph" w:styleId="Heading1">
     <w:name w:val="heading 1"/>
-    <w:basedOn w:val="a"/>
-    <w:next w:val="a"/>
-    <w:link w:val="10"/>
+    <w:basedOn w:val="Normal"/>
+    <w:next w:val="Normal"/>
+    <w:link w:val="Heading1Char"/>
     <w:uiPriority w:val="9"/>
     <w:qFormat/>
     <w:rsid w:val="00FA2C69"/>
@@ -10414,11 +10416,11 @@
       <w:szCs w:val="32"/>
     </w:rPr>
   </w:style>
-  <w:style w:type="paragraph" w:styleId="2">
+  <w:style w:type="paragraph" w:styleId="Heading2">
     <w:name w:val="heading 2"/>
-    <w:basedOn w:val="a"/>
-    <w:next w:val="a"/>
-    <w:link w:val="20"/>
+    <w:basedOn w:val="Normal"/>
+    <w:next w:val="Normal"/>
+    <w:link w:val="Heading2Char"/>
     <w:uiPriority w:val="9"/>
     <w:qFormat/>
     <w:rsid w:val="001C5C9E"/>
@@ -10441,11 +10443,11 @@
       <w:lang w:val="bg-BG"/>
     </w:rPr>
   </w:style>
-  <w:style w:type="paragraph" w:styleId="3">
+  <w:style w:type="paragraph" w:styleId="Heading3">
     <w:name w:val="heading 3"/>
-    <w:basedOn w:val="a"/>
-    <w:next w:val="a"/>
-    <w:link w:val="30"/>
+    <w:basedOn w:val="Normal"/>
+    <w:next w:val="Normal"/>
+    <w:link w:val="Heading3Char"/>
     <w:uiPriority w:val="9"/>
     <w:unhideWhenUsed/>
     <w:qFormat/>
@@ -10464,11 +10466,11 @@
       <w:szCs w:val="32"/>
     </w:rPr>
   </w:style>
-  <w:style w:type="paragraph" w:styleId="4">
+  <w:style w:type="paragraph" w:styleId="Heading4">
     <w:name w:val="heading 4"/>
-    <w:basedOn w:val="a"/>
-    <w:next w:val="a"/>
-    <w:link w:val="40"/>
+    <w:basedOn w:val="Normal"/>
+    <w:next w:val="Normal"/>
+    <w:link w:val="Heading4Char"/>
     <w:uiPriority w:val="9"/>
     <w:unhideWhenUsed/>
     <w:qFormat/>
@@ -10487,11 +10489,11 @@
       <w:sz w:val="28"/>
     </w:rPr>
   </w:style>
-  <w:style w:type="paragraph" w:styleId="5">
+  <w:style w:type="paragraph" w:styleId="Heading5">
     <w:name w:val="heading 5"/>
-    <w:basedOn w:val="a"/>
-    <w:next w:val="a"/>
-    <w:link w:val="50"/>
+    <w:basedOn w:val="Normal"/>
+    <w:next w:val="Normal"/>
+    <w:link w:val="Heading5Char"/>
     <w:uiPriority w:val="9"/>
     <w:semiHidden/>
     <w:unhideWhenUsed/>
@@ -10509,13 +10511,13 @@
       <w:color w:val="B2500E"/>
     </w:rPr>
   </w:style>
-  <w:style w:type="character" w:default="1" w:styleId="a0">
+  <w:style w:type="character" w:default="1" w:styleId="DefaultParagraphFont">
     <w:name w:val="Default Paragraph Font"/>
     <w:uiPriority w:val="1"/>
     <w:semiHidden/>
     <w:unhideWhenUsed/>
   </w:style>
-  <w:style w:type="table" w:default="1" w:styleId="a1">
+  <w:style w:type="table" w:default="1" w:styleId="TableNormal">
     <w:name w:val="Normal Table"/>
     <w:uiPriority w:val="99"/>
     <w:semiHidden/>
@@ -10530,16 +10532,16 @@
       </w:tblCellMar>
     </w:tblPr>
   </w:style>
-  <w:style w:type="numbering" w:default="1" w:styleId="a2">
+  <w:style w:type="numbering" w:default="1" w:styleId="NoList">
     <w:name w:val="No List"/>
     <w:uiPriority w:val="99"/>
     <w:semiHidden/>
     <w:unhideWhenUsed/>
   </w:style>
-  <w:style w:type="paragraph" w:styleId="a3">
+  <w:style w:type="paragraph" w:styleId="Header">
     <w:name w:val="header"/>
-    <w:basedOn w:val="a"/>
-    <w:link w:val="a4"/>
+    <w:basedOn w:val="Normal"/>
+    <w:link w:val="HeaderChar"/>
     <w:uiPriority w:val="99"/>
     <w:unhideWhenUsed/>
     <w:rsid w:val="008068A2"/>
@@ -10551,17 +10553,17 @@
       <w:spacing w:after="0" w:line="240" w:lineRule="auto"/>
     </w:pPr>
   </w:style>
-  <w:style w:type="character" w:customStyle="1" w:styleId="a4">
-    <w:name w:val="Горен колонтитул Знак"/>
-    <w:basedOn w:val="a0"/>
-    <w:link w:val="a3"/>
+  <w:style w:type="character" w:customStyle="1" w:styleId="HeaderChar">
+    <w:name w:val="Header Char"/>
+    <w:basedOn w:val="DefaultParagraphFont"/>
+    <w:link w:val="Header"/>
     <w:uiPriority w:val="99"/>
     <w:rsid w:val="008068A2"/>
   </w:style>
-  <w:style w:type="paragraph" w:styleId="a5">
+  <w:style w:type="paragraph" w:styleId="Footer">
     <w:name w:val="footer"/>
-    <w:basedOn w:val="a"/>
-    <w:link w:val="a6"/>
+    <w:basedOn w:val="Normal"/>
+    <w:link w:val="FooterChar"/>
     <w:uiPriority w:val="99"/>
     <w:unhideWhenUsed/>
     <w:rsid w:val="008068A2"/>
@@ -10573,17 +10575,17 @@
       <w:spacing w:after="0" w:line="240" w:lineRule="auto"/>
     </w:pPr>
   </w:style>
-  <w:style w:type="character" w:customStyle="1" w:styleId="a6">
-    <w:name w:val="Долен колонтитул Знак"/>
-    <w:basedOn w:val="a0"/>
-    <w:link w:val="a5"/>
+  <w:style w:type="character" w:customStyle="1" w:styleId="FooterChar">
+    <w:name w:val="Footer Char"/>
+    <w:basedOn w:val="DefaultParagraphFont"/>
+    <w:link w:val="Footer"/>
     <w:uiPriority w:val="99"/>
     <w:rsid w:val="008068A2"/>
   </w:style>
-  <w:style w:type="paragraph" w:styleId="a7">
+  <w:style w:type="paragraph" w:styleId="BalloonText">
     <w:name w:val="Balloon Text"/>
-    <w:basedOn w:val="a"/>
-    <w:link w:val="a8"/>
+    <w:basedOn w:val="Normal"/>
+    <w:link w:val="BalloonTextChar"/>
     <w:uiPriority w:val="99"/>
     <w:semiHidden/>
     <w:unhideWhenUsed/>
@@ -10597,10 +10599,10 @@
       <w:szCs w:val="16"/>
     </w:rPr>
   </w:style>
-  <w:style w:type="character" w:customStyle="1" w:styleId="a8">
-    <w:name w:val="Изнесен текст Знак"/>
-    <w:basedOn w:val="a0"/>
-    <w:link w:val="a7"/>
+  <w:style w:type="character" w:customStyle="1" w:styleId="BalloonTextChar">
+    <w:name w:val="Balloon Text Char"/>
+    <w:basedOn w:val="DefaultParagraphFont"/>
+    <w:link w:val="BalloonText"/>
     <w:uiPriority w:val="99"/>
     <w:semiHidden/>
     <w:rsid w:val="00564D7B"/>
@@ -10610,9 +10612,9 @@
       <w:szCs w:val="16"/>
     </w:rPr>
   </w:style>
-  <w:style w:type="character" w:styleId="a9">
+  <w:style w:type="character" w:styleId="Hyperlink">
     <w:name w:val="Hyperlink"/>
-    <w:basedOn w:val="a0"/>
+    <w:basedOn w:val="DefaultParagraphFont"/>
     <w:uiPriority w:val="99"/>
     <w:unhideWhenUsed/>
     <w:rsid w:val="0079324A"/>
@@ -10621,10 +10623,10 @@
       <w:u w:val="single"/>
     </w:rPr>
   </w:style>
-  <w:style w:type="character" w:customStyle="1" w:styleId="10">
-    <w:name w:val="Заглавие 1 Знак"/>
-    <w:basedOn w:val="a0"/>
-    <w:link w:val="1"/>
+  <w:style w:type="character" w:customStyle="1" w:styleId="Heading1Char">
+    <w:name w:val="Heading 1 Char"/>
+    <w:basedOn w:val="DefaultParagraphFont"/>
+    <w:link w:val="Heading1"/>
     <w:uiPriority w:val="9"/>
     <w:rsid w:val="00FA2C69"/>
     <w:rPr>
@@ -10635,10 +10637,10 @@
       <w:szCs w:val="32"/>
     </w:rPr>
   </w:style>
-  <w:style w:type="character" w:customStyle="1" w:styleId="20">
-    <w:name w:val="Заглавие 2 Знак"/>
-    <w:basedOn w:val="a0"/>
-    <w:link w:val="2"/>
+  <w:style w:type="character" w:customStyle="1" w:styleId="Heading2Char">
+    <w:name w:val="Heading 2 Char"/>
+    <w:basedOn w:val="DefaultParagraphFont"/>
+    <w:link w:val="Heading2"/>
     <w:uiPriority w:val="9"/>
     <w:rsid w:val="001C5C9E"/>
     <w:rPr>
@@ -10651,9 +10653,9 @@
       <w:lang w:val="bg-BG"/>
     </w:rPr>
   </w:style>
-  <w:style w:type="paragraph" w:styleId="aa">
+  <w:style w:type="paragraph" w:styleId="NormalWeb">
     <w:name w:val="Normal (Web)"/>
-    <w:basedOn w:val="a"/>
+    <w:basedOn w:val="Normal"/>
     <w:uiPriority w:val="99"/>
     <w:semiHidden/>
     <w:unhideWhenUsed/>
@@ -10667,9 +10669,9 @@
       <w:szCs w:val="24"/>
     </w:rPr>
   </w:style>
-  <w:style w:type="character" w:styleId="ab">
+  <w:style w:type="character" w:styleId="Strong">
     <w:name w:val="Strong"/>
-    <w:basedOn w:val="a0"/>
+    <w:basedOn w:val="DefaultParagraphFont"/>
     <w:uiPriority w:val="22"/>
     <w:qFormat/>
     <w:rsid w:val="00524789"/>
@@ -10678,10 +10680,10 @@
       <w:bCs/>
     </w:rPr>
   </w:style>
-  <w:style w:type="character" w:customStyle="1" w:styleId="30">
-    <w:name w:val="Заглавие 3 Знак"/>
-    <w:basedOn w:val="a0"/>
-    <w:link w:val="3"/>
+  <w:style w:type="character" w:customStyle="1" w:styleId="Heading3Char">
+    <w:name w:val="Heading 3 Char"/>
+    <w:basedOn w:val="DefaultParagraphFont"/>
+    <w:link w:val="Heading3"/>
     <w:uiPriority w:val="9"/>
     <w:qFormat/>
     <w:rsid w:val="008C5930"/>
@@ -10693,10 +10695,10 @@
       <w:szCs w:val="32"/>
     </w:rPr>
   </w:style>
-  <w:style w:type="character" w:customStyle="1" w:styleId="40">
-    <w:name w:val="Заглавие 4 Знак"/>
-    <w:basedOn w:val="a0"/>
-    <w:link w:val="4"/>
+  <w:style w:type="character" w:customStyle="1" w:styleId="Heading4Char">
+    <w:name w:val="Heading 4 Char"/>
+    <w:basedOn w:val="DefaultParagraphFont"/>
+    <w:link w:val="Heading4"/>
     <w:uiPriority w:val="9"/>
     <w:rsid w:val="008C5930"/>
     <w:rPr>
@@ -10707,10 +10709,10 @@
       <w:sz w:val="28"/>
     </w:rPr>
   </w:style>
-  <w:style w:type="paragraph" w:styleId="ac">
+  <w:style w:type="paragraph" w:styleId="ListParagraph">
     <w:name w:val="List Paragraph"/>
-    <w:basedOn w:val="a"/>
-    <w:link w:val="ad"/>
+    <w:basedOn w:val="Normal"/>
+    <w:link w:val="ListParagraphChar"/>
     <w:uiPriority w:val="34"/>
     <w:qFormat/>
     <w:rsid w:val="008617B5"/>
@@ -10719,9 +10721,9 @@
       <w:contextualSpacing/>
     </w:pPr>
   </w:style>
-  <w:style w:type="character" w:styleId="ae">
+  <w:style w:type="character" w:styleId="FollowedHyperlink">
     <w:name w:val="FollowedHyperlink"/>
-    <w:basedOn w:val="a0"/>
+    <w:basedOn w:val="DefaultParagraphFont"/>
     <w:uiPriority w:val="99"/>
     <w:semiHidden/>
     <w:unhideWhenUsed/>
@@ -10731,10 +10733,10 @@
       <w:u w:val="single"/>
     </w:rPr>
   </w:style>
-  <w:style w:type="character" w:customStyle="1" w:styleId="50">
-    <w:name w:val="Заглавие 5 Знак"/>
-    <w:basedOn w:val="a0"/>
-    <w:link w:val="5"/>
+  <w:style w:type="character" w:customStyle="1" w:styleId="Heading5Char">
+    <w:name w:val="Heading 5 Char"/>
+    <w:basedOn w:val="DefaultParagraphFont"/>
+    <w:link w:val="Heading5"/>
     <w:uiPriority w:val="9"/>
     <w:semiHidden/>
     <w:rsid w:val="008C5930"/>
@@ -10746,7 +10748,7 @@
   </w:style>
   <w:style w:type="paragraph" w:customStyle="1" w:styleId="Code">
     <w:name w:val="Code"/>
-    <w:basedOn w:val="a"/>
+    <w:basedOn w:val="Normal"/>
     <w:link w:val="CodeChar"/>
     <w:qFormat/>
     <w:rsid w:val="008063E1"/>
@@ -10758,7 +10760,7 @@
   </w:style>
   <w:style w:type="character" w:customStyle="1" w:styleId="CodeChar">
     <w:name w:val="Code Char"/>
-    <w:basedOn w:val="a0"/>
+    <w:basedOn w:val="DefaultParagraphFont"/>
     <w:link w:val="Code"/>
     <w:rsid w:val="008063E1"/>
     <w:rPr>
@@ -10767,9 +10769,9 @@
       <w:noProof/>
     </w:rPr>
   </w:style>
-  <w:style w:type="table" w:styleId="af">
+  <w:style w:type="table" w:styleId="TableGrid">
     <w:name w:val="Table Grid"/>
-    <w:basedOn w:val="a1"/>
+    <w:basedOn w:val="TableNormal"/>
     <w:uiPriority w:val="59"/>
     <w:rsid w:val="00763912"/>
     <w:pPr>
@@ -10788,12 +10790,12 @@
   </w:style>
   <w:style w:type="character" w:customStyle="1" w:styleId="tgc">
     <w:name w:val="_tgc"/>
-    <w:basedOn w:val="a0"/>
+    <w:basedOn w:val="DefaultParagraphFont"/>
     <w:rsid w:val="00D8395C"/>
   </w:style>
   <w:style w:type="paragraph" w:customStyle="1" w:styleId="Index">
     <w:name w:val="Index"/>
-    <w:basedOn w:val="a"/>
+    <w:basedOn w:val="Normal"/>
     <w:rsid w:val="005054C7"/>
     <w:pPr>
       <w:suppressLineNumbers/>
@@ -10803,17 +10805,17 @@
       <w:rFonts w:cs="FreeSans"/>
     </w:rPr>
   </w:style>
-  <w:style w:type="character" w:customStyle="1" w:styleId="ad">
-    <w:name w:val="Списък на абзаци Знак"/>
-    <w:basedOn w:val="a0"/>
-    <w:link w:val="ac"/>
+  <w:style w:type="character" w:customStyle="1" w:styleId="ListParagraphChar">
+    <w:name w:val="List Paragraph Char"/>
+    <w:basedOn w:val="DefaultParagraphFont"/>
+    <w:link w:val="ListParagraph"/>
     <w:uiPriority w:val="34"/>
     <w:qFormat/>
     <w:rsid w:val="005054C7"/>
   </w:style>
   <w:style w:type="character" w:customStyle="1" w:styleId="InternetLink">
     <w:name w:val="Internet Link"/>
-    <w:basedOn w:val="a0"/>
+    <w:basedOn w:val="DefaultParagraphFont"/>
     <w:uiPriority w:val="99"/>
     <w:unhideWhenUsed/>
     <w:rsid w:val="005054C7"/>
@@ -10822,9 +10824,9 @@
       <w:u w:val="single"/>
     </w:rPr>
   </w:style>
-  <w:style w:type="character" w:styleId="af0">
+  <w:style w:type="character" w:styleId="UnresolvedMention">
     <w:name w:val="Unresolved Mention"/>
-    <w:basedOn w:val="a0"/>
+    <w:basedOn w:val="DefaultParagraphFont"/>
     <w:uiPriority w:val="99"/>
     <w:semiHidden/>
     <w:unhideWhenUsed/>

</xml_diff>